<commit_message>
Added backend forms lists. Added search engine
Boom boom.
</commit_message>
<xml_diff>
--- a/Hire Lawyer form contents.docx
+++ b/Hire Lawyer form contents.docx
@@ -38,14 +38,24 @@
           <w:szCs w:val="28"/>
         </w:rPr>
       </w:pPr>
-      <w:r>
-        <w:rPr>
-          <w:rFonts w:ascii="Arial" w:hAnsi="Arial" w:cs="Arial"/>
-          <w:sz w:val="28"/>
-          <w:szCs w:val="28"/>
-        </w:rPr>
-        <w:t>Name</w:t>
-      </w:r>
+      <w:proofErr w:type="gramStart"/>
+      <w:r>
+        <w:rPr>
+          <w:rFonts w:ascii="Arial" w:hAnsi="Arial" w:cs="Arial"/>
+          <w:sz w:val="28"/>
+          <w:szCs w:val="28"/>
+        </w:rPr>
+        <w:t>n</w:t>
+      </w:r>
+      <w:r>
+        <w:rPr>
+          <w:rFonts w:ascii="Arial" w:hAnsi="Arial" w:cs="Arial"/>
+          <w:sz w:val="28"/>
+          <w:szCs w:val="28"/>
+        </w:rPr>
+        <w:t>ame</w:t>
+      </w:r>
+      <w:proofErr w:type="gramEnd"/>
       <w:r>
         <w:rPr>
           <w:rFonts w:ascii="Arial" w:hAnsi="Arial" w:cs="Arial"/>
@@ -109,6 +119,15 @@
           <w:szCs w:val="28"/>
         </w:rPr>
       </w:pPr>
+    </w:p>
+    <w:p>
+      <w:pPr>
+        <w:rPr>
+          <w:rFonts w:ascii="Arial" w:hAnsi="Arial" w:cs="Arial"/>
+          <w:sz w:val="28"/>
+          <w:szCs w:val="28"/>
+        </w:rPr>
+      </w:pPr>
       <w:proofErr w:type="gramStart"/>
       <w:r>
         <w:rPr>
@@ -268,6 +287,7 @@
           <w:szCs w:val="28"/>
         </w:rPr>
       </w:pPr>
+      <w:proofErr w:type="spellStart"/>
       <w:r>
         <w:rPr>
           <w:rFonts w:ascii="Arial" w:hAnsi="Arial" w:cs="Arial"/>
@@ -276,15 +296,7 @@
         </w:rPr>
         <w:t>cvv_number</w:t>
       </w:r>
-    </w:p>
-    <w:p>
-      <w:pPr>
-        <w:rPr>
-          <w:rFonts w:ascii="Arial" w:hAnsi="Arial" w:cs="Arial"/>
-          <w:sz w:val="28"/>
-          <w:szCs w:val="28"/>
-        </w:rPr>
-      </w:pPr>
+      <w:proofErr w:type="spellEnd"/>
     </w:p>
     <w:p>
       <w:pPr>
@@ -387,6 +399,187 @@
         <w:t>business_type</w:t>
       </w:r>
       <w:proofErr w:type="spellEnd"/>
+    </w:p>
+    <w:p>
+      <w:pPr>
+        <w:rPr>
+          <w:rFonts w:ascii="Arial" w:hAnsi="Arial" w:cs="Arial"/>
+          <w:sz w:val="28"/>
+          <w:szCs w:val="28"/>
+        </w:rPr>
+      </w:pPr>
+    </w:p>
+    <w:p>
+      <w:pPr>
+        <w:rPr>
+          <w:rFonts w:ascii="Arial" w:hAnsi="Arial" w:cs="Arial"/>
+          <w:sz w:val="28"/>
+          <w:szCs w:val="28"/>
+        </w:rPr>
+      </w:pPr>
+    </w:p>
+    <w:p>
+      <w:pPr>
+        <w:rPr>
+          <w:rFonts w:ascii="Arial" w:hAnsi="Arial" w:cs="Arial"/>
+          <w:sz w:val="28"/>
+          <w:szCs w:val="28"/>
+        </w:rPr>
+      </w:pPr>
+    </w:p>
+    <w:p>
+      <w:pPr>
+        <w:rPr>
+          <w:rFonts w:ascii="Arial" w:hAnsi="Arial" w:cs="Arial"/>
+          <w:sz w:val="28"/>
+          <w:szCs w:val="28"/>
+        </w:rPr>
+      </w:pPr>
+    </w:p>
+    <w:p>
+      <w:pPr>
+        <w:rPr>
+          <w:rFonts w:ascii="Arial" w:hAnsi="Arial" w:cs="Arial"/>
+          <w:sz w:val="28"/>
+          <w:szCs w:val="28"/>
+        </w:rPr>
+      </w:pPr>
+    </w:p>
+    <w:p>
+      <w:pPr>
+        <w:rPr>
+          <w:rFonts w:ascii="Arial" w:hAnsi="Arial" w:cs="Arial"/>
+          <w:sz w:val="28"/>
+          <w:szCs w:val="28"/>
+        </w:rPr>
+      </w:pPr>
+      <w:r>
+        <w:rPr>
+          <w:rFonts w:ascii="Arial" w:hAnsi="Arial" w:cs="Arial"/>
+          <w:sz w:val="28"/>
+          <w:szCs w:val="28"/>
+        </w:rPr>
+        <w:t>/app/makerealdocuments.html</w:t>
+      </w:r>
+      <w:r>
+        <w:rPr>
+          <w:rFonts w:ascii="Arial" w:hAnsi="Arial" w:cs="Arial"/>
+          <w:sz w:val="28"/>
+          <w:szCs w:val="28"/>
+        </w:rPr>
+        <w:t>: Make Documents (</w:t>
+      </w:r>
+      <w:proofErr w:type="spellStart"/>
+      <w:r>
+        <w:rPr>
+          <w:rFonts w:ascii="Arial" w:hAnsi="Arial" w:cs="Arial"/>
+          <w:sz w:val="28"/>
+          <w:szCs w:val="28"/>
+        </w:rPr>
+        <w:t>make_documents</w:t>
+      </w:r>
+      <w:proofErr w:type="spellEnd"/>
+      <w:r>
+        <w:rPr>
+          <w:rFonts w:ascii="Arial" w:hAnsi="Arial" w:cs="Arial"/>
+          <w:sz w:val="28"/>
+          <w:szCs w:val="28"/>
+        </w:rPr>
+        <w:t>)</w:t>
+      </w:r>
+    </w:p>
+    <w:p>
+      <w:pPr>
+        <w:rPr>
+          <w:rFonts w:ascii="Arial" w:hAnsi="Arial" w:cs="Arial"/>
+          <w:sz w:val="28"/>
+          <w:szCs w:val="28"/>
+        </w:rPr>
+      </w:pPr>
+      <w:proofErr w:type="gramStart"/>
+      <w:r>
+        <w:rPr>
+          <w:rFonts w:ascii="Arial" w:hAnsi="Arial" w:cs="Arial"/>
+          <w:sz w:val="28"/>
+          <w:szCs w:val="28"/>
+        </w:rPr>
+        <w:t>first</w:t>
+      </w:r>
+      <w:proofErr w:type="gramEnd"/>
+    </w:p>
+    <w:p>
+      <w:pPr>
+        <w:rPr>
+          <w:rFonts w:ascii="Arial" w:hAnsi="Arial" w:cs="Arial"/>
+          <w:sz w:val="28"/>
+          <w:szCs w:val="28"/>
+        </w:rPr>
+      </w:pPr>
+      <w:proofErr w:type="gramStart"/>
+      <w:r>
+        <w:rPr>
+          <w:rFonts w:ascii="Arial" w:hAnsi="Arial" w:cs="Arial"/>
+          <w:sz w:val="28"/>
+          <w:szCs w:val="28"/>
+        </w:rPr>
+        <w:t>last</w:t>
+      </w:r>
+      <w:proofErr w:type="gramEnd"/>
+    </w:p>
+    <w:p>
+      <w:pPr>
+        <w:rPr>
+          <w:rFonts w:ascii="Arial" w:hAnsi="Arial" w:cs="Arial"/>
+          <w:sz w:val="28"/>
+          <w:szCs w:val="28"/>
+        </w:rPr>
+      </w:pPr>
+      <w:proofErr w:type="gramStart"/>
+      <w:r>
+        <w:rPr>
+          <w:rFonts w:ascii="Arial" w:hAnsi="Arial" w:cs="Arial"/>
+          <w:sz w:val="28"/>
+          <w:szCs w:val="28"/>
+        </w:rPr>
+        <w:t>email</w:t>
+      </w:r>
+      <w:proofErr w:type="gramEnd"/>
+      <w:r>
+        <w:rPr>
+          <w:rFonts w:ascii="Arial" w:hAnsi="Arial" w:cs="Arial"/>
+          <w:sz w:val="28"/>
+          <w:szCs w:val="28"/>
+        </w:rPr>
+        <w:t xml:space="preserve"> </w:t>
+      </w:r>
+    </w:p>
+    <w:p>
+      <w:pPr>
+        <w:rPr>
+          <w:rFonts w:ascii="Arial" w:hAnsi="Arial" w:cs="Arial"/>
+          <w:sz w:val="28"/>
+          <w:szCs w:val="28"/>
+        </w:rPr>
+      </w:pPr>
+      <w:proofErr w:type="gramStart"/>
+      <w:r>
+        <w:rPr>
+          <w:rFonts w:ascii="Arial" w:hAnsi="Arial" w:cs="Arial"/>
+          <w:sz w:val="28"/>
+          <w:szCs w:val="28"/>
+        </w:rPr>
+        <w:t>documents</w:t>
+      </w:r>
+      <w:proofErr w:type="gramEnd"/>
+    </w:p>
+    <w:p>
+      <w:pPr>
+        <w:rPr>
+          <w:rFonts w:ascii="Arial" w:hAnsi="Arial" w:cs="Arial"/>
+          <w:sz w:val="28"/>
+          <w:szCs w:val="28"/>
+        </w:rPr>
+      </w:pPr>
     </w:p>
     <w:p>
       <w:pPr>
@@ -616,6 +809,7 @@
   <w:style w:type="character" w:default="1" w:styleId="DefaultParagraphFont">
     <w:name w:val="Default Paragraph Font"/>
     <w:uiPriority w:val="1"/>
+    <w:semiHidden/>
     <w:unhideWhenUsed/>
   </w:style>
   <w:style w:type="table" w:default="1" w:styleId="TableNormal">
@@ -924,4 +1118,16 @@
   <a:objectDefaults/>
   <a:extraClrSchemeLst/>
 </a:theme>
+</file>
+
+<file path=customXml/item1.xml><?xml version="1.0" encoding="utf-8"?>
+<b:Sources xmlns:b="http://schemas.openxmlformats.org/officeDocument/2006/bibliography" xmlns="http://schemas.openxmlformats.org/officeDocument/2006/bibliography" SelectedStyle="\APA.XSL" StyleName="APA"/>
+</file>
+
+<file path=customXml/itemProps1.xml><?xml version="1.0" encoding="utf-8"?>
+<ds:datastoreItem xmlns:ds="http://schemas.openxmlformats.org/officeDocument/2006/customXml" ds:itemID="{895789D4-C4C7-4F7E-A732-83D48FF71987}">
+  <ds:schemaRefs>
+    <ds:schemaRef ds:uri="http://schemas.openxmlformats.org/officeDocument/2006/bibliography"/>
+  </ds:schemaRefs>
+</ds:datastoreItem>
 </file>
</xml_diff>